<commit_message>
arreglo scrum entrega 4
</commit_message>
<xml_diff>
--- a/Entrega 5 (26 Noviembre)/Documentación SCRUM/Documento de SCRUM de RSI -1.docx
+++ b/Entrega 5 (26 Noviembre)/Documentación SCRUM/Documento de SCRUM de RSI -1.docx
@@ -3406,7 +3406,7 @@
                   </wp:anchor>
                 </w:drawing>
               </mc:Choice>
-              <mc:Fallback xmlns:w16sdtdh="http://schemas.microsoft.com/office/word/2020/wordml/sdtdatahash" xmlns:w16="http://schemas.microsoft.com/office/word/2018/wordml" xmlns:w16cid="http://schemas.microsoft.com/office/word/2016/wordml/cid" xmlns:w16cex="http://schemas.microsoft.com/office/word/2018/wordml/cex" xmlns:am3d="http://schemas.microsoft.com/office/drawing/2017/model3d" xmlns:aink="http://schemas.microsoft.com/office/drawing/2016/ink" xmlns:cx8="http://schemas.microsoft.com/office/drawing/2016/5/14/chartex" xmlns:cx7="http://schemas.microsoft.com/office/drawing/2016/5/13/chartex" xmlns:cx6="http://schemas.microsoft.com/office/drawing/2016/5/12/chartex" xmlns:cx5="http://schemas.microsoft.com/office/drawing/2016/5/11/chartex" xmlns:cx4="http://schemas.microsoft.com/office/drawing/2016/5/10/chartex" xmlns:cx3="http://schemas.microsoft.com/office/drawing/2016/5/9/chartex" xmlns:cx2="http://schemas.microsoft.com/office/drawing/2015/10/21/chartex" xmlns:cx1="http://schemas.microsoft.com/office/drawing/2015/9/8/chartex">
+              <mc:Fallback xmlns:cx1="http://schemas.microsoft.com/office/drawing/2015/9/8/chartex" xmlns:cx2="http://schemas.microsoft.com/office/drawing/2015/10/21/chartex" xmlns:cx3="http://schemas.microsoft.com/office/drawing/2016/5/9/chartex" xmlns:cx4="http://schemas.microsoft.com/office/drawing/2016/5/10/chartex" xmlns:cx5="http://schemas.microsoft.com/office/drawing/2016/5/11/chartex" xmlns:cx6="http://schemas.microsoft.com/office/drawing/2016/5/12/chartex" xmlns:cx7="http://schemas.microsoft.com/office/drawing/2016/5/13/chartex" xmlns:cx8="http://schemas.microsoft.com/office/drawing/2016/5/14/chartex" xmlns:aink="http://schemas.microsoft.com/office/drawing/2016/ink" xmlns:am3d="http://schemas.microsoft.com/office/drawing/2017/model3d" xmlns:w16cex="http://schemas.microsoft.com/office/word/2018/wordml/cex" xmlns:w16cid="http://schemas.microsoft.com/office/word/2016/wordml/cid" xmlns:w16="http://schemas.microsoft.com/office/word/2018/wordml" xmlns:w16sdtdh="http://schemas.microsoft.com/office/word/2020/wordml/sdtdatahash">
                 <w:pict>
                   <v:group w14:anchorId="63DC68B3" id="Grupo 2" o:spid="_x0000_s1026" style="position:absolute;margin-left:0;margin-top:0;width:172.8pt;height:718.55pt;z-index:-251657216;mso-width-percent:330;mso-height-percent:950;mso-left-percent:40;mso-position-horizontal-relative:page;mso-position-vertical:center;mso-position-vertical-relative:page;mso-width-percent:330;mso-height-percent:950;mso-left-percent:40" coordsize="21945,91257" o:gfxdata="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">
                     <v:rect id="Rectángulo 3" o:spid="_x0000_s1027" style="position:absolute;width:1945;height:91257;visibility:visible;mso-wrap-style:square;v-text-anchor:middle" o:gfxdata="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" fillcolor="#505046 [3215]" stroked="f" strokeweight="1pt"/>
@@ -3785,7 +3785,7 @@
                   </wp:anchor>
                 </w:drawing>
               </mc:Choice>
-              <mc:Fallback xmlns:w16sdtdh="http://schemas.microsoft.com/office/word/2020/wordml/sdtdatahash" xmlns:w16="http://schemas.microsoft.com/office/word/2018/wordml" xmlns:w16cid="http://schemas.microsoft.com/office/word/2016/wordml/cid" xmlns:w16cex="http://schemas.microsoft.com/office/word/2018/wordml/cex" xmlns:am3d="http://schemas.microsoft.com/office/drawing/2017/model3d" xmlns:aink="http://schemas.microsoft.com/office/drawing/2016/ink" xmlns:cx8="http://schemas.microsoft.com/office/drawing/2016/5/14/chartex" xmlns:cx7="http://schemas.microsoft.com/office/drawing/2016/5/13/chartex" xmlns:cx6="http://schemas.microsoft.com/office/drawing/2016/5/12/chartex" xmlns:cx5="http://schemas.microsoft.com/office/drawing/2016/5/11/chartex" xmlns:cx4="http://schemas.microsoft.com/office/drawing/2016/5/10/chartex" xmlns:cx3="http://schemas.microsoft.com/office/drawing/2016/5/9/chartex" xmlns:cx2="http://schemas.microsoft.com/office/drawing/2015/10/21/chartex" xmlns:cx1="http://schemas.microsoft.com/office/drawing/2015/9/8/chartex">
+              <mc:Fallback xmlns:cx1="http://schemas.microsoft.com/office/drawing/2015/9/8/chartex" xmlns:cx2="http://schemas.microsoft.com/office/drawing/2015/10/21/chartex" xmlns:cx3="http://schemas.microsoft.com/office/drawing/2016/5/9/chartex" xmlns:cx4="http://schemas.microsoft.com/office/drawing/2016/5/10/chartex" xmlns:cx5="http://schemas.microsoft.com/office/drawing/2016/5/11/chartex" xmlns:cx6="http://schemas.microsoft.com/office/drawing/2016/5/12/chartex" xmlns:cx7="http://schemas.microsoft.com/office/drawing/2016/5/13/chartex" xmlns:cx8="http://schemas.microsoft.com/office/drawing/2016/5/14/chartex" xmlns:aink="http://schemas.microsoft.com/office/drawing/2016/ink" xmlns:am3d="http://schemas.microsoft.com/office/drawing/2017/model3d" xmlns:w16cex="http://schemas.microsoft.com/office/word/2018/wordml/cex" xmlns:w16cid="http://schemas.microsoft.com/office/word/2016/wordml/cid" xmlns:w16="http://schemas.microsoft.com/office/word/2018/wordml" xmlns:w16sdtdh="http://schemas.microsoft.com/office/word/2020/wordml/sdtdatahash">
                 <w:pict>
                   <v:shapetype w14:anchorId="188FF0CF" id="_x0000_t202" coordsize="21600,21600" o:spt="202" path="m,l,21600r21600,l21600,xe">
                     <v:stroke joinstyle="miter"/>
@@ -4079,7 +4079,7 @@
                   </wp:anchor>
                 </w:drawing>
               </mc:Choice>
-              <mc:Fallback xmlns:w16sdtdh="http://schemas.microsoft.com/office/word/2020/wordml/sdtdatahash" xmlns:w16="http://schemas.microsoft.com/office/word/2018/wordml" xmlns:w16cid="http://schemas.microsoft.com/office/word/2016/wordml/cid" xmlns:w16cex="http://schemas.microsoft.com/office/word/2018/wordml/cex" xmlns:am3d="http://schemas.microsoft.com/office/drawing/2017/model3d" xmlns:aink="http://schemas.microsoft.com/office/drawing/2016/ink" xmlns:cx8="http://schemas.microsoft.com/office/drawing/2016/5/14/chartex" xmlns:cx7="http://schemas.microsoft.com/office/drawing/2016/5/13/chartex" xmlns:cx6="http://schemas.microsoft.com/office/drawing/2016/5/12/chartex" xmlns:cx5="http://schemas.microsoft.com/office/drawing/2016/5/11/chartex" xmlns:cx4="http://schemas.microsoft.com/office/drawing/2016/5/10/chartex" xmlns:cx3="http://schemas.microsoft.com/office/drawing/2016/5/9/chartex" xmlns:cx2="http://schemas.microsoft.com/office/drawing/2015/10/21/chartex" xmlns:cx1="http://schemas.microsoft.com/office/drawing/2015/9/8/chartex">
+              <mc:Fallback xmlns:cx1="http://schemas.microsoft.com/office/drawing/2015/9/8/chartex" xmlns:cx2="http://schemas.microsoft.com/office/drawing/2015/10/21/chartex" xmlns:cx3="http://schemas.microsoft.com/office/drawing/2016/5/9/chartex" xmlns:cx4="http://schemas.microsoft.com/office/drawing/2016/5/10/chartex" xmlns:cx5="http://schemas.microsoft.com/office/drawing/2016/5/11/chartex" xmlns:cx6="http://schemas.microsoft.com/office/drawing/2016/5/12/chartex" xmlns:cx7="http://schemas.microsoft.com/office/drawing/2016/5/13/chartex" xmlns:cx8="http://schemas.microsoft.com/office/drawing/2016/5/14/chartex" xmlns:aink="http://schemas.microsoft.com/office/drawing/2016/ink" xmlns:am3d="http://schemas.microsoft.com/office/drawing/2017/model3d" xmlns:w16cex="http://schemas.microsoft.com/office/word/2018/wordml/cex" xmlns:w16cid="http://schemas.microsoft.com/office/word/2016/wordml/cid" xmlns:w16="http://schemas.microsoft.com/office/word/2018/wordml" xmlns:w16sdtdh="http://schemas.microsoft.com/office/word/2020/wordml/sdtdatahash">
                 <w:pict>
                   <v:shape w14:anchorId="56D5383C" id="Cuadro de texto 11" o:spid="_x0000_s1056" type="#_x0000_t202" style="position:absolute;margin-left:30.4pt;margin-top:57.75pt;width:82.5pt;height:48pt;z-index:251662336;visibility:visible;mso-wrap-style:square;mso-width-percent:0;mso-height-percent:0;mso-wrap-distance-left:9pt;mso-wrap-distance-top:0;mso-wrap-distance-right:9pt;mso-wrap-distance-bottom:0;mso-position-horizontal:absolute;mso-position-horizontal-relative:text;mso-position-vertical:absolute;mso-position-vertical-relative:text;mso-width-percent:0;mso-height-percent:0;mso-width-relative:margin;mso-height-relative:margin;v-text-anchor:top" o:gfxdata="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" filled="f" stroked="f" strokeweight=".5pt">
                     <v:textbox>
@@ -4174,6 +4174,7 @@
                                     <w:rFonts w:asciiTheme="majorHAnsi" w:eastAsiaTheme="majorEastAsia" w:hAnsiTheme="majorHAnsi" w:cstheme="majorBidi"/>
                                     <w:color w:val="262626" w:themeColor="text1" w:themeTint="D9"/>
                                     <w:sz w:val="72"/>
+                                    <w:lang w:val="en-US"/>
                                   </w:rPr>
                                 </w:pPr>
                                 <w:sdt>
@@ -4433,24 +4434,40 @@
           <w:u w:val="single"/>
         </w:rPr>
         <w:lastRenderedPageBreak/>
-        <w:t xml:space="preserve">SCRUM DMS-1: </w:t>
+        <w:t xml:space="preserve">SCRUM </w:t>
+      </w:r>
+      <w:r>
+        <w:rPr>
+          <w:b/>
+          <w:u w:val="single"/>
+        </w:rPr>
+        <w:t>RSI</w:t>
+      </w:r>
+      <w:r>
+        <w:rPr>
+          <w:b/>
+          <w:u w:val="single"/>
+        </w:rPr>
+        <w:t xml:space="preserve">-1: </w:t>
       </w:r>
     </w:p>
     <w:p>
       <w:r>
-        <w:t>De cara a la entrega de SCRUM de DMS-1, que abarca la planificación y el transcurso de nuestro proyecto desde el día que comenzamos hasta la fecha límite de entrega, hemos tenido el objetivo de contabilizar el tiempo transcurrido en este sprint, con el fin</w:t>
+        <w:t xml:space="preserve">De cara a la entrega de SCRUM de </w:t>
       </w:r>
       <w:r>
-        <w:t xml:space="preserve"> </w:t>
+        <w:t>RSI</w:t>
       </w:r>
       <w:r>
-        <w:t xml:space="preserve">de conseguir un mejor gestor documental para nuestra empresa. </w:t>
+        <w:t xml:space="preserve">-1, que abarca la planificación y el transcurso de nuestro proyecto desde el día que comenzamos hasta la fecha límite de entrega, hemos tenido el objetivo de contabilizar el tiempo transcurrido en este sprint, con el fin de conseguir un mejor gestor documental para nuestra empresa. </w:t>
       </w:r>
     </w:p>
     <w:p>
       <w:r>
         <w:t>Sin extenderme mucho más, aquí hay unas capturas que muestran nuestro trabajo:</w:t>
       </w:r>
+      <w:bookmarkStart w:id="0" w:name="_GoBack"/>
+      <w:bookmarkEnd w:id="0"/>
     </w:p>
     <w:p/>
     <w:p/>
@@ -4512,10 +4529,7 @@
         <w:jc w:val="center"/>
       </w:pPr>
       <w:r>
-        <w:t>Tareas RSI</w:t>
-      </w:r>
-      <w:r>
-        <w:t>-1</w:t>
+        <w:t>Tareas RSI-1</w:t>
       </w:r>
     </w:p>
     <w:p>
@@ -4570,8 +4584,6 @@
           </wp:inline>
         </w:drawing>
       </w:r>
-      <w:bookmarkStart w:id="0" w:name="_GoBack"/>
-      <w:bookmarkEnd w:id="0"/>
     </w:p>
     <w:p>
       <w:pPr>
@@ -4583,13 +4595,7 @@
       </w:r>
       <w:proofErr w:type="spellEnd"/>
       <w:r>
-        <w:t xml:space="preserve"> Chart </w:t>
-      </w:r>
-      <w:r>
-        <w:t>RSI</w:t>
-      </w:r>
-      <w:r>
-        <w:t>-1</w:t>
+        <w:t xml:space="preserve"> Chart RSI-1</w:t>
       </w:r>
     </w:p>
     <w:sectPr>
@@ -5126,7 +5132,7 @@
             </wp:anchor>
           </w:drawing>
         </mc:Choice>
-        <mc:Fallback xmlns:w16sdtdh="http://schemas.microsoft.com/office/word/2020/wordml/sdtdatahash" xmlns:w16="http://schemas.microsoft.com/office/word/2018/wordml" xmlns:w16cid="http://schemas.microsoft.com/office/word/2016/wordml/cid" xmlns:w16cex="http://schemas.microsoft.com/office/word/2018/wordml/cex" xmlns:am3d="http://schemas.microsoft.com/office/drawing/2017/model3d" xmlns:aink="http://schemas.microsoft.com/office/drawing/2016/ink" xmlns:cx8="http://schemas.microsoft.com/office/drawing/2016/5/14/chartex" xmlns:cx7="http://schemas.microsoft.com/office/drawing/2016/5/13/chartex" xmlns:cx6="http://schemas.microsoft.com/office/drawing/2016/5/12/chartex" xmlns:cx5="http://schemas.microsoft.com/office/drawing/2016/5/11/chartex" xmlns:cx4="http://schemas.microsoft.com/office/drawing/2016/5/10/chartex" xmlns:cx3="http://schemas.microsoft.com/office/drawing/2016/5/9/chartex" xmlns:cx2="http://schemas.microsoft.com/office/drawing/2015/10/21/chartex" xmlns:cx1="http://schemas.microsoft.com/office/drawing/2015/9/8/chartex">
+        <mc:Fallback xmlns:cx1="http://schemas.microsoft.com/office/drawing/2015/9/8/chartex" xmlns:cx2="http://schemas.microsoft.com/office/drawing/2015/10/21/chartex" xmlns:cx3="http://schemas.microsoft.com/office/drawing/2016/5/9/chartex" xmlns:cx4="http://schemas.microsoft.com/office/drawing/2016/5/10/chartex" xmlns:cx5="http://schemas.microsoft.com/office/drawing/2016/5/11/chartex" xmlns:cx6="http://schemas.microsoft.com/office/drawing/2016/5/12/chartex" xmlns:cx7="http://schemas.microsoft.com/office/drawing/2016/5/13/chartex" xmlns:cx8="http://schemas.microsoft.com/office/drawing/2016/5/14/chartex" xmlns:aink="http://schemas.microsoft.com/office/drawing/2016/ink" xmlns:am3d="http://schemas.microsoft.com/office/drawing/2017/model3d" xmlns:w16cex="http://schemas.microsoft.com/office/word/2018/wordml/cex" xmlns:w16cid="http://schemas.microsoft.com/office/word/2016/wordml/cid" xmlns:w16="http://schemas.microsoft.com/office/word/2018/wordml" xmlns:w16sdtdh="http://schemas.microsoft.com/office/word/2020/wordml/sdtdatahash">
           <w:pict>
             <v:shapetype w14:anchorId="4F2BE680" id="_x0000_t202" coordsize="21600,21600" o:spt="202" path="m,l,21600r21600,l21600,xe">
               <v:stroke joinstyle="miter"/>
@@ -6141,7 +6147,7 @@
 </file>
 
 <file path=customXml/itemProps1.xml><?xml version="1.0" encoding="utf-8"?>
-<ds:datastoreItem xmlns:ds="http://schemas.openxmlformats.org/officeDocument/2006/customXml" ds:itemID="{72E1D2CA-9487-4CC9-88AB-8277949A277A}">
+<ds:datastoreItem xmlns:ds="http://schemas.openxmlformats.org/officeDocument/2006/customXml" ds:itemID="{27F568A4-B2D9-4787-A682-60FFF9B32BE9}">
   <ds:schemaRefs>
     <ds:schemaRef ds:uri="http://schemas.openxmlformats.org/officeDocument/2006/bibliography"/>
   </ds:schemaRefs>

</xml_diff>